<commit_message>
Finished section 3 notes
</commit_message>
<xml_diff>
--- a/03_challenges_in_feature_engineering_for_forecasting/03_challenges_in_features_engineering_for_forecasting.docx
+++ b/03_challenges_in_feature_engineering_for_forecasting/03_challenges_in_features_engineering_for_forecasting.docx
@@ -2440,6 +2440,259 @@
         <w:t>More code to take the forecasts as inputs, and recreate the features</w:t>
       </w:r>
     </w:p>
+    <w:p>
+      <w:pPr>
+        <w:pStyle w:val="Heading1"/>
+        <w:rPr>
+          <w:rFonts w:ascii="Calibri" w:hAnsi="Calibri" w:cs="Calibri"/>
+        </w:rPr>
+      </w:pPr>
+      <w:r>
+        <w:rPr>
+          <w:rFonts w:ascii="Calibri" w:hAnsi="Calibri" w:cs="Calibri"/>
+        </w:rPr>
+        <w:t>Summary</w:t>
+      </w:r>
+    </w:p>
+    <w:p>
+      <w:pPr>
+        <w:pStyle w:val="ListParagraph"/>
+        <w:numPr>
+          <w:ilvl w:val="0"/>
+          <w:numId w:val="16"/>
+        </w:numPr>
+        <w:rPr>
+          <w:rFonts w:ascii="Calibri" w:hAnsi="Calibri" w:cs="Calibri"/>
+        </w:rPr>
+      </w:pPr>
+      <w:r>
+        <w:rPr>
+          <w:rFonts w:ascii="Calibri" w:hAnsi="Calibri" w:cs="Calibri"/>
+        </w:rPr>
+        <w:t>Feature engineering</w:t>
+      </w:r>
+    </w:p>
+    <w:p>
+      <w:pPr>
+        <w:rPr>
+          <w:rFonts w:ascii="Calibri" w:hAnsi="Calibri" w:cs="Calibri"/>
+        </w:rPr>
+      </w:pPr>
+      <w:r>
+        <w:rPr>
+          <w:rFonts w:ascii="Calibri" w:hAnsi="Calibri" w:cs="Calibri"/>
+        </w:rPr>
+        <w:drawing>
+          <wp:inline distT="0" distB="0" distL="0" distR="0" wp14:anchorId="523E3ED9" wp14:editId="7DA7FE42">
+            <wp:extent cx="4435224" cy="2903472"/>
+            <wp:effectExtent l="0" t="0" r="3810" b="0"/>
+            <wp:docPr id="36449219" name="Picture 1" descr="A diagram of a computer program&#10;&#10;Description automatically generated with medium confidence"/>
+            <wp:cNvGraphicFramePr>
+              <a:graphicFrameLocks xmlns:a="http://schemas.openxmlformats.org/drawingml/2006/main" noChangeAspect="1"/>
+            </wp:cNvGraphicFramePr>
+            <a:graphic xmlns:a="http://schemas.openxmlformats.org/drawingml/2006/main">
+              <a:graphicData uri="http://schemas.openxmlformats.org/drawingml/2006/picture">
+                <pic:pic xmlns:pic="http://schemas.openxmlformats.org/drawingml/2006/picture">
+                  <pic:nvPicPr>
+                    <pic:cNvPr id="36449219" name="Picture 1" descr="A diagram of a computer program&#10;&#10;Description automatically generated with medium confidence"/>
+                    <pic:cNvPicPr/>
+                  </pic:nvPicPr>
+                  <pic:blipFill>
+                    <a:blip r:embed="rId13"/>
+                    <a:stretch>
+                      <a:fillRect/>
+                    </a:stretch>
+                  </pic:blipFill>
+                  <pic:spPr>
+                    <a:xfrm>
+                      <a:off x="0" y="0"/>
+                      <a:ext cx="4435224" cy="2903472"/>
+                    </a:xfrm>
+                    <a:prstGeom prst="rect">
+                      <a:avLst/>
+                    </a:prstGeom>
+                  </pic:spPr>
+                </pic:pic>
+              </a:graphicData>
+            </a:graphic>
+          </wp:inline>
+        </w:drawing>
+      </w:r>
+    </w:p>
+    <w:p>
+      <w:pPr>
+        <w:pStyle w:val="ListParagraph"/>
+        <w:numPr>
+          <w:ilvl w:val="0"/>
+          <w:numId w:val="16"/>
+        </w:numPr>
+        <w:rPr>
+          <w:rFonts w:ascii="Calibri" w:hAnsi="Calibri" w:cs="Calibri"/>
+        </w:rPr>
+      </w:pPr>
+      <w:r>
+        <w:rPr>
+          <w:rFonts w:ascii="Calibri" w:hAnsi="Calibri" w:cs="Calibri"/>
+        </w:rPr>
+        <w:lastRenderedPageBreak/>
+        <w:t>Feature engineering pipelines</w:t>
+      </w:r>
+    </w:p>
+    <w:p>
+      <w:pPr>
+        <w:rPr>
+          <w:rFonts w:ascii="Calibri" w:hAnsi="Calibri" w:cs="Calibri"/>
+        </w:rPr>
+      </w:pPr>
+      <w:r>
+        <w:rPr>
+          <w:rFonts w:ascii="Calibri" w:hAnsi="Calibri" w:cs="Calibri"/>
+        </w:rPr>
+        <w:drawing>
+          <wp:inline distT="0" distB="0" distL="0" distR="0" wp14:anchorId="62B1ABE6" wp14:editId="7F6148D3">
+            <wp:extent cx="5943600" cy="2941320"/>
+            <wp:effectExtent l="0" t="0" r="0" b="0"/>
+            <wp:docPr id="1344236791" name="Picture 1" descr="A screenshot of a computer&#10;&#10;Description automatically generated"/>
+            <wp:cNvGraphicFramePr>
+              <a:graphicFrameLocks xmlns:a="http://schemas.openxmlformats.org/drawingml/2006/main" noChangeAspect="1"/>
+            </wp:cNvGraphicFramePr>
+            <a:graphic xmlns:a="http://schemas.openxmlformats.org/drawingml/2006/main">
+              <a:graphicData uri="http://schemas.openxmlformats.org/drawingml/2006/picture">
+                <pic:pic xmlns:pic="http://schemas.openxmlformats.org/drawingml/2006/picture">
+                  <pic:nvPicPr>
+                    <pic:cNvPr id="1344236791" name="Picture 1" descr="A screenshot of a computer&#10;&#10;Description automatically generated"/>
+                    <pic:cNvPicPr/>
+                  </pic:nvPicPr>
+                  <pic:blipFill>
+                    <a:blip r:embed="rId14"/>
+                    <a:stretch>
+                      <a:fillRect/>
+                    </a:stretch>
+                  </pic:blipFill>
+                  <pic:spPr>
+                    <a:xfrm>
+                      <a:off x="0" y="0"/>
+                      <a:ext cx="5943600" cy="2941320"/>
+                    </a:xfrm>
+                    <a:prstGeom prst="rect">
+                      <a:avLst/>
+                    </a:prstGeom>
+                  </pic:spPr>
+                </pic:pic>
+              </a:graphicData>
+            </a:graphic>
+          </wp:inline>
+        </w:drawing>
+      </w:r>
+    </w:p>
+    <w:p>
+      <w:pPr>
+        <w:pStyle w:val="ListParagraph"/>
+        <w:numPr>
+          <w:ilvl w:val="0"/>
+          <w:numId w:val="16"/>
+        </w:numPr>
+        <w:rPr>
+          <w:rFonts w:ascii="Calibri" w:hAnsi="Calibri" w:cs="Calibri"/>
+        </w:rPr>
+      </w:pPr>
+      <w:r>
+        <w:rPr>
+          <w:rFonts w:ascii="Calibri" w:hAnsi="Calibri" w:cs="Calibri"/>
+        </w:rPr>
+        <w:t>Multistep forecasting approaches</w:t>
+      </w:r>
+    </w:p>
+    <w:p>
+      <w:pPr>
+        <w:pStyle w:val="ListParagraph"/>
+        <w:numPr>
+          <w:ilvl w:val="0"/>
+          <w:numId w:val="5"/>
+        </w:numPr>
+        <w:rPr>
+          <w:rFonts w:ascii="Calibri" w:hAnsi="Calibri" w:cs="Calibri"/>
+        </w:rPr>
+      </w:pPr>
+      <w:r>
+        <w:rPr>
+          <w:rFonts w:ascii="Calibri" w:hAnsi="Calibri" w:cs="Calibri"/>
+        </w:rPr>
+        <w:t>Recursive</w:t>
+      </w:r>
+    </w:p>
+    <w:p>
+      <w:pPr>
+        <w:pStyle w:val="ListParagraph"/>
+        <w:numPr>
+          <w:ilvl w:val="0"/>
+          <w:numId w:val="5"/>
+        </w:numPr>
+        <w:rPr>
+          <w:rFonts w:ascii="Calibri" w:hAnsi="Calibri" w:cs="Calibri"/>
+        </w:rPr>
+      </w:pPr>
+      <w:r>
+        <w:rPr>
+          <w:rFonts w:ascii="Calibri" w:hAnsi="Calibri" w:cs="Calibri"/>
+        </w:rPr>
+        <w:t>Direct</w:t>
+      </w:r>
+    </w:p>
+    <w:p>
+      <w:pPr>
+        <w:pStyle w:val="ListParagraph"/>
+        <w:numPr>
+          <w:ilvl w:val="0"/>
+          <w:numId w:val="16"/>
+        </w:numPr>
+        <w:rPr>
+          <w:rFonts w:ascii="Calibri" w:hAnsi="Calibri" w:cs="Calibri"/>
+        </w:rPr>
+      </w:pPr>
+      <w:r>
+        <w:rPr>
+          <w:rFonts w:ascii="Calibri" w:hAnsi="Calibri" w:cs="Calibri"/>
+        </w:rPr>
+        <w:t>Feature engineering procedures</w:t>
+      </w:r>
+    </w:p>
+    <w:p>
+      <w:pPr>
+        <w:pStyle w:val="ListParagraph"/>
+        <w:numPr>
+          <w:ilvl w:val="0"/>
+          <w:numId w:val="5"/>
+        </w:numPr>
+        <w:rPr>
+          <w:rFonts w:ascii="Calibri" w:hAnsi="Calibri" w:cs="Calibri"/>
+        </w:rPr>
+      </w:pPr>
+      <w:r>
+        <w:rPr>
+          <w:rFonts w:ascii="Calibri" w:hAnsi="Calibri" w:cs="Calibri"/>
+        </w:rPr>
+        <w:t>There is no standardized approach</w:t>
+      </w:r>
+    </w:p>
+    <w:p>
+      <w:pPr>
+        <w:pStyle w:val="ListParagraph"/>
+        <w:numPr>
+          <w:ilvl w:val="0"/>
+          <w:numId w:val="5"/>
+        </w:numPr>
+        <w:rPr>
+          <w:rFonts w:ascii="Calibri" w:hAnsi="Calibri" w:cs="Calibri"/>
+        </w:rPr>
+      </w:pPr>
+      <w:r>
+        <w:rPr>
+          <w:rFonts w:ascii="Calibri" w:hAnsi="Calibri" w:cs="Calibri"/>
+        </w:rPr>
+        <w:t>We can implement the techniques in more than 1 manner</w:t>
+      </w:r>
+    </w:p>
     <w:sectPr>
       <w:pgSz w:w="12240" w:h="15840"/>
       <w:pgMar w:top="1440" w:right="1440" w:bottom="1440" w:left="1440" w:header="720" w:footer="720" w:gutter="0"/>
@@ -3124,6 +3377,95 @@
     </w:lvl>
   </w:abstractNum>
   <w:abstractNum w:abstractNumId="7" w15:restartNumberingAfterBreak="0">
+    <w:nsid w:val="45EF2D78"/>
+    <w:multiLevelType w:val="hybridMultilevel"/>
+    <w:tmpl w:val="171CDBE6"/>
+    <w:lvl w:ilvl="0" w:tplc="0409000F">
+      <w:start w:val="1"/>
+      <w:numFmt w:val="decimal"/>
+      <w:lvlText w:val="%1."/>
+      <w:lvlJc w:val="left"/>
+      <w:pPr>
+        <w:ind w:left="720" w:hanging="360"/>
+      </w:pPr>
+      <w:rPr>
+        <w:rFonts w:hint="default"/>
+      </w:rPr>
+    </w:lvl>
+    <w:lvl w:ilvl="1" w:tplc="04090019" w:tentative="1">
+      <w:start w:val="1"/>
+      <w:numFmt w:val="lowerLetter"/>
+      <w:lvlText w:val="%2."/>
+      <w:lvlJc w:val="left"/>
+      <w:pPr>
+        <w:ind w:left="1440" w:hanging="360"/>
+      </w:pPr>
+    </w:lvl>
+    <w:lvl w:ilvl="2" w:tplc="0409001B" w:tentative="1">
+      <w:start w:val="1"/>
+      <w:numFmt w:val="lowerRoman"/>
+      <w:lvlText w:val="%3."/>
+      <w:lvlJc w:val="right"/>
+      <w:pPr>
+        <w:ind w:left="2160" w:hanging="180"/>
+      </w:pPr>
+    </w:lvl>
+    <w:lvl w:ilvl="3" w:tplc="0409000F" w:tentative="1">
+      <w:start w:val="1"/>
+      <w:numFmt w:val="decimal"/>
+      <w:lvlText w:val="%4."/>
+      <w:lvlJc w:val="left"/>
+      <w:pPr>
+        <w:ind w:left="2880" w:hanging="360"/>
+      </w:pPr>
+    </w:lvl>
+    <w:lvl w:ilvl="4" w:tplc="04090019" w:tentative="1">
+      <w:start w:val="1"/>
+      <w:numFmt w:val="lowerLetter"/>
+      <w:lvlText w:val="%5."/>
+      <w:lvlJc w:val="left"/>
+      <w:pPr>
+        <w:ind w:left="3600" w:hanging="360"/>
+      </w:pPr>
+    </w:lvl>
+    <w:lvl w:ilvl="5" w:tplc="0409001B" w:tentative="1">
+      <w:start w:val="1"/>
+      <w:numFmt w:val="lowerRoman"/>
+      <w:lvlText w:val="%6."/>
+      <w:lvlJc w:val="right"/>
+      <w:pPr>
+        <w:ind w:left="4320" w:hanging="180"/>
+      </w:pPr>
+    </w:lvl>
+    <w:lvl w:ilvl="6" w:tplc="0409000F" w:tentative="1">
+      <w:start w:val="1"/>
+      <w:numFmt w:val="decimal"/>
+      <w:lvlText w:val="%7."/>
+      <w:lvlJc w:val="left"/>
+      <w:pPr>
+        <w:ind w:left="5040" w:hanging="360"/>
+      </w:pPr>
+    </w:lvl>
+    <w:lvl w:ilvl="7" w:tplc="04090019" w:tentative="1">
+      <w:start w:val="1"/>
+      <w:numFmt w:val="lowerLetter"/>
+      <w:lvlText w:val="%8."/>
+      <w:lvlJc w:val="left"/>
+      <w:pPr>
+        <w:ind w:left="5760" w:hanging="360"/>
+      </w:pPr>
+    </w:lvl>
+    <w:lvl w:ilvl="8" w:tplc="0409001B" w:tentative="1">
+      <w:start w:val="1"/>
+      <w:numFmt w:val="lowerRoman"/>
+      <w:lvlText w:val="%9."/>
+      <w:lvlJc w:val="right"/>
+      <w:pPr>
+        <w:ind w:left="6480" w:hanging="180"/>
+      </w:pPr>
+    </w:lvl>
+  </w:abstractNum>
+  <w:abstractNum w:abstractNumId="8" w15:restartNumberingAfterBreak="0">
     <w:nsid w:val="5D3203BF"/>
     <w:multiLevelType w:val="hybridMultilevel"/>
     <w:tmpl w:val="45125738"/>
@@ -3212,7 +3554,7 @@
       </w:pPr>
     </w:lvl>
   </w:abstractNum>
-  <w:abstractNum w:abstractNumId="8" w15:restartNumberingAfterBreak="0">
+  <w:abstractNum w:abstractNumId="9" w15:restartNumberingAfterBreak="0">
     <w:nsid w:val="5EB51281"/>
     <w:multiLevelType w:val="hybridMultilevel"/>
     <w:tmpl w:val="52842090"/>
@@ -3325,7 +3667,7 @@
       </w:rPr>
     </w:lvl>
   </w:abstractNum>
-  <w:abstractNum w:abstractNumId="9" w15:restartNumberingAfterBreak="0">
+  <w:abstractNum w:abstractNumId="10" w15:restartNumberingAfterBreak="0">
     <w:nsid w:val="5F854CF0"/>
     <w:multiLevelType w:val="hybridMultilevel"/>
     <w:tmpl w:val="8C9477FE"/>
@@ -3414,7 +3756,7 @@
       </w:pPr>
     </w:lvl>
   </w:abstractNum>
-  <w:abstractNum w:abstractNumId="10" w15:restartNumberingAfterBreak="0">
+  <w:abstractNum w:abstractNumId="11" w15:restartNumberingAfterBreak="0">
     <w:nsid w:val="6CDD3995"/>
     <w:multiLevelType w:val="hybridMultilevel"/>
     <w:tmpl w:val="BBA066C0"/>
@@ -3527,7 +3869,7 @@
       </w:rPr>
     </w:lvl>
   </w:abstractNum>
-  <w:abstractNum w:abstractNumId="11" w15:restartNumberingAfterBreak="0">
+  <w:abstractNum w:abstractNumId="12" w15:restartNumberingAfterBreak="0">
     <w:nsid w:val="6EB30F42"/>
     <w:multiLevelType w:val="hybridMultilevel"/>
     <w:tmpl w:val="30A6DC24"/>
@@ -3616,7 +3958,7 @@
       </w:pPr>
     </w:lvl>
   </w:abstractNum>
-  <w:abstractNum w:abstractNumId="12" w15:restartNumberingAfterBreak="0">
+  <w:abstractNum w:abstractNumId="13" w15:restartNumberingAfterBreak="0">
     <w:nsid w:val="702D36EA"/>
     <w:multiLevelType w:val="hybridMultilevel"/>
     <w:tmpl w:val="88A6D576"/>
@@ -3729,7 +4071,7 @@
       </w:rPr>
     </w:lvl>
   </w:abstractNum>
-  <w:abstractNum w:abstractNumId="13" w15:restartNumberingAfterBreak="0">
+  <w:abstractNum w:abstractNumId="14" w15:restartNumberingAfterBreak="0">
     <w:nsid w:val="75470729"/>
     <w:multiLevelType w:val="hybridMultilevel"/>
     <w:tmpl w:val="6C7C6EBE"/>
@@ -3818,7 +4160,7 @@
       </w:pPr>
     </w:lvl>
   </w:abstractNum>
-  <w:abstractNum w:abstractNumId="14" w15:restartNumberingAfterBreak="0">
+  <w:abstractNum w:abstractNumId="15" w15:restartNumberingAfterBreak="0">
     <w:nsid w:val="77DB708C"/>
     <w:multiLevelType w:val="hybridMultilevel"/>
     <w:tmpl w:val="84982CEE"/>
@@ -3938,16 +4280,16 @@
     <w:abstractNumId w:val="1"/>
   </w:num>
   <w:num w:numId="3" w16cid:durableId="223835405">
-    <w:abstractNumId w:val="14"/>
+    <w:abstractNumId w:val="15"/>
   </w:num>
   <w:num w:numId="4" w16cid:durableId="911086138">
-    <w:abstractNumId w:val="12"/>
+    <w:abstractNumId w:val="13"/>
   </w:num>
   <w:num w:numId="5" w16cid:durableId="689448755">
-    <w:abstractNumId w:val="8"/>
+    <w:abstractNumId w:val="9"/>
   </w:num>
   <w:num w:numId="6" w16cid:durableId="704719178">
-    <w:abstractNumId w:val="9"/>
+    <w:abstractNumId w:val="10"/>
   </w:num>
   <w:num w:numId="7" w16cid:durableId="1675299471">
     <w:abstractNumId w:val="0"/>
@@ -3956,10 +4298,10 @@
     <w:abstractNumId w:val="5"/>
   </w:num>
   <w:num w:numId="9" w16cid:durableId="318194439">
-    <w:abstractNumId w:val="11"/>
+    <w:abstractNumId w:val="12"/>
   </w:num>
   <w:num w:numId="10" w16cid:durableId="222984756">
-    <w:abstractNumId w:val="10"/>
+    <w:abstractNumId w:val="11"/>
   </w:num>
   <w:num w:numId="11" w16cid:durableId="1246233505">
     <w:abstractNumId w:val="4"/>
@@ -3968,13 +4310,16 @@
     <w:abstractNumId w:val="3"/>
   </w:num>
   <w:num w:numId="13" w16cid:durableId="1873110941">
-    <w:abstractNumId w:val="13"/>
+    <w:abstractNumId w:val="14"/>
   </w:num>
   <w:num w:numId="14" w16cid:durableId="1361853891">
-    <w:abstractNumId w:val="7"/>
+    <w:abstractNumId w:val="8"/>
   </w:num>
   <w:num w:numId="15" w16cid:durableId="1392004187">
     <w:abstractNumId w:val="6"/>
+  </w:num>
+  <w:num w:numId="16" w16cid:durableId="1065110356">
+    <w:abstractNumId w:val="7"/>
   </w:num>
 </w:numbering>
 </file>

</xml_diff>